<commit_message>
changed title of project
</commit_message>
<xml_diff>
--- a/CS411 Assignment 2 Use Case 1.docx
+++ b/CS411 Assignment 2 Use Case 1.docx
@@ -12,13 +12,7 @@
         <w:pStyle w:val="Title"/>
       </w:pPr>
       <w:r>
-        <w:t>Use Ca</w:t>
-      </w:r>
-      <w:r>
-        <w:t>s</w:t>
-      </w:r>
-      <w:r>
-        <w:t>es</w:t>
+        <w:t>Use Cases</w:t>
       </w:r>
     </w:p>
     <w:p>
@@ -30,7 +24,6 @@
           <w:szCs w:val="40"/>
         </w:rPr>
       </w:pPr>
-      <w:proofErr w:type="gramStart"/>
       <w:r>
         <w:rPr>
           <w:rFonts w:ascii="Helvetica"/>
@@ -39,28 +32,16 @@
         </w:rPr>
         <w:t>for</w:t>
       </w:r>
-      <w:proofErr w:type="gramEnd"/>
     </w:p>
     <w:p>
       <w:pPr>
         <w:pStyle w:val="Title"/>
       </w:pPr>
-      <w:proofErr w:type="spellStart"/>
       <w:r>
-        <w:t>Spotify</w:t>
+        <w:t>change 1</w:t>
       </w:r>
-      <w:proofErr w:type="spellEnd"/>
-      <w:r>
-        <w:t>/</w:t>
-      </w:r>
-      <w:proofErr w:type="spellStart"/>
-      <w:r>
-        <w:t>Youtube</w:t>
-      </w:r>
-      <w:proofErr w:type="spellEnd"/>
-      <w:r>
-        <w:t xml:space="preserve"> App</w:t>
-      </w:r>
+      <w:bookmarkStart w:id="0" w:name="_GoBack"/>
+      <w:bookmarkEnd w:id="0"/>
     </w:p>
     <w:p>
       <w:pPr>
@@ -195,19 +176,11 @@
           <w:numId w:val="6"/>
         </w:numPr>
       </w:pPr>
-      <w:proofErr w:type="spellStart"/>
       <w:r>
         <w:rPr>
           <w:lang w:val="de-DE"/>
         </w:rPr>
-        <w:t>Use</w:t>
-      </w:r>
-      <w:proofErr w:type="spellEnd"/>
-      <w:r>
-        <w:rPr>
-          <w:lang w:val="de-DE"/>
-        </w:rPr>
-        <w:t xml:space="preserve"> Case Name</w:t>
+        <w:t>Use Case Name</w:t>
       </w:r>
     </w:p>
     <w:p>
@@ -504,26 +477,16 @@
           <w:numId w:val="21"/>
         </w:numPr>
       </w:pPr>
-      <w:proofErr w:type="spellStart"/>
       <w:r>
         <w:t>Postconditions</w:t>
       </w:r>
-      <w:proofErr w:type="spellEnd"/>
     </w:p>
     <w:p>
       <w:pPr>
         <w:pStyle w:val="BodyText"/>
       </w:pPr>
       <w:r>
-        <w:t xml:space="preserve">Describe the state of the system at the conclusion of the use case execution. Number each </w:t>
-      </w:r>
-      <w:proofErr w:type="spellStart"/>
-      <w:r>
-        <w:t>postcondition</w:t>
-      </w:r>
-      <w:proofErr w:type="spellEnd"/>
-      <w:r>
-        <w:t>. Examples:</w:t>
+        <w:t>Describe the state of the system at the conclusion of the use case execution. Number each postcondition. Examples:</w:t>
       </w:r>
     </w:p>
     <w:p>
@@ -628,15 +591,7 @@
         <w:pStyle w:val="BodyText"/>
       </w:pPr>
       <w:r>
-        <w:t xml:space="preserve">Describe any anticipated error conditions that could occur during execution of the use case, and define how the system is to respond to those conditions. Also, describe how the system is to respond if the use </w:t>
-      </w:r>
-      <w:proofErr w:type="gramStart"/>
-      <w:r>
-        <w:t>case</w:t>
-      </w:r>
-      <w:proofErr w:type="gramEnd"/>
-      <w:r>
-        <w:t xml:space="preserve"> execution fails for some unanticipated reason. If the use case results in a durable state change in a database or the outside world, state whether the change is rolled back, completed correctly, partially co</w:t>
+        <w:t>Describe any anticipated error conditions that could occur during execution of the use case, and define how the system is to respond to those conditions. Also, describe how the system is to respond if the use case execution fails for some unanticipated reason. If the use case results in a durable state change in a database or the outside world, state whether the change is rolled back, completed correctly, partially co</w:t>
       </w:r>
       <w:r>
         <w:t>m</w:t>
@@ -692,6 +647,7 @@
         </w:numPr>
       </w:pPr>
       <w:r>
+        <w:lastRenderedPageBreak/>
         <w:t>Priority</w:t>
       </w:r>
     </w:p>
@@ -816,21 +772,13 @@
         <w:pStyle w:val="BodyText"/>
       </w:pPr>
       <w:r>
-        <w:t xml:space="preserve">List any additional comments about this use case or any remaining open issues or TBDs (To Be </w:t>
-      </w:r>
-      <w:proofErr w:type="spellStart"/>
-      <w:r>
-        <w:t>Dete</w:t>
+        <w:t>List any additional comments about this use case or any remaining open issues or TBDs (To Be Dete</w:t>
       </w:r>
       <w:r>
         <w:t>r</w:t>
       </w:r>
       <w:r>
-        <w:t>mineds</w:t>
-      </w:r>
-      <w:proofErr w:type="spellEnd"/>
-      <w:r>
-        <w:t>) that must be resolved. Identify who will resolve each issue, the due date, and what the resolution ultimately is.</w:t>
+        <w:t>mineds) that must be resolved. Identify who will resolve each issue, the due date, and what the resolution ultimately is.</w:t>
       </w:r>
     </w:p>
     <w:p>
@@ -1671,8 +1619,6 @@
           <w:szCs w:val="36"/>
         </w:rPr>
       </w:pPr>
-      <w:bookmarkStart w:id="0" w:name="_GoBack"/>
-      <w:bookmarkEnd w:id="0"/>
     </w:p>
     <w:p>
       <w:pPr>
@@ -1808,21 +1754,8 @@
           </w:tcPr>
           <w:p>
             <w:r>
-              <w:t xml:space="preserve">User signs in to </w:t>
+              <w:t>User signs in to Spotify and Youtube</w:t>
             </w:r>
-            <w:proofErr w:type="spellStart"/>
-            <w:r>
-              <w:t>Spotify</w:t>
-            </w:r>
-            <w:proofErr w:type="spellEnd"/>
-            <w:r>
-              <w:t xml:space="preserve"> and </w:t>
-            </w:r>
-            <w:proofErr w:type="spellStart"/>
-            <w:r>
-              <w:t>Youtube</w:t>
-            </w:r>
-            <w:proofErr w:type="spellEnd"/>
           </w:p>
         </w:tc>
       </w:tr>
@@ -1934,23 +1867,7 @@
               <w:t xml:space="preserve">1. </w:t>
             </w:r>
             <w:r>
-              <w:t xml:space="preserve">User must have </w:t>
-            </w:r>
-            <w:proofErr w:type="spellStart"/>
-            <w:r>
-              <w:t>Spotify</w:t>
-            </w:r>
-            <w:proofErr w:type="spellEnd"/>
-            <w:r>
-              <w:t xml:space="preserve"> and </w:t>
-            </w:r>
-            <w:proofErr w:type="spellStart"/>
-            <w:r>
-              <w:t>Youtube</w:t>
-            </w:r>
-            <w:proofErr w:type="spellEnd"/>
-            <w:r>
-              <w:t xml:space="preserve"> accounts</w:t>
+              <w:t>User must have Spotify and Youtube accounts</w:t>
             </w:r>
           </w:p>
         </w:tc>
@@ -1981,13 +1898,8 @@
               <w:pStyle w:val="BodyA"/>
               <w:jc w:val="right"/>
             </w:pPr>
-            <w:proofErr w:type="spellStart"/>
             <w:r>
-              <w:t>Postconditions</w:t>
-            </w:r>
-            <w:proofErr w:type="spellEnd"/>
-            <w:r>
-              <w:t>:</w:t>
+              <w:t>Postconditions:</w:t>
             </w:r>
           </w:p>
         </w:tc>
@@ -2075,28 +1987,12 @@
           </w:p>
           <w:p>
             <w:r>
-              <w:t xml:space="preserve"> User inputs </w:t>
-            </w:r>
-            <w:proofErr w:type="spellStart"/>
-            <w:r>
-              <w:t>Spotify</w:t>
-            </w:r>
-            <w:proofErr w:type="spellEnd"/>
-            <w:r>
-              <w:t xml:space="preserve"> information</w:t>
+              <w:t xml:space="preserve"> User inputs Spotify information</w:t>
             </w:r>
           </w:p>
           <w:p>
             <w:r>
-              <w:t xml:space="preserve"> User inputs </w:t>
-            </w:r>
-            <w:proofErr w:type="spellStart"/>
-            <w:r>
-              <w:t>Youtube</w:t>
-            </w:r>
-            <w:proofErr w:type="spellEnd"/>
-            <w:r>
-              <w:t xml:space="preserve"> information</w:t>
+              <w:t xml:space="preserve"> User inputs Youtube information</w:t>
             </w:r>
           </w:p>
           <w:p>
@@ -2221,23 +2117,7 @@
           </w:p>
           <w:p>
             <w:r>
-              <w:t xml:space="preserve">User doesn’t have </w:t>
-            </w:r>
-            <w:proofErr w:type="spellStart"/>
-            <w:r>
-              <w:t>Spotify</w:t>
-            </w:r>
-            <w:proofErr w:type="spellEnd"/>
-            <w:r>
-              <w:t xml:space="preserve"> account/</w:t>
-            </w:r>
-            <w:proofErr w:type="spellStart"/>
-            <w:r>
-              <w:t>Spotify</w:t>
-            </w:r>
-            <w:proofErr w:type="spellEnd"/>
-            <w:r>
-              <w:t xml:space="preserve"> info is invalid</w:t>
+              <w:t>User doesn’t have Spotify account/Spotify info is invalid</w:t>
             </w:r>
           </w:p>
           <w:p>
@@ -2258,36 +2138,12 @@
           </w:p>
           <w:p>
             <w:r>
-              <w:t xml:space="preserve">User inputs </w:t>
-            </w:r>
-            <w:proofErr w:type="spellStart"/>
-            <w:r>
-              <w:t>Spotify</w:t>
-            </w:r>
-            <w:proofErr w:type="spellEnd"/>
-            <w:r>
-              <w:t xml:space="preserve"> information</w:t>
+              <w:t>User inputs Spotify information</w:t>
             </w:r>
           </w:p>
           <w:p>
             <w:r>
-              <w:t xml:space="preserve">User doesn’t have </w:t>
-            </w:r>
-            <w:proofErr w:type="spellStart"/>
-            <w:r>
-              <w:t>Youtube</w:t>
-            </w:r>
-            <w:proofErr w:type="spellEnd"/>
-            <w:r>
-              <w:t xml:space="preserve"> account/</w:t>
-            </w:r>
-            <w:proofErr w:type="spellStart"/>
-            <w:r>
-              <w:t>Youtube</w:t>
-            </w:r>
-            <w:proofErr w:type="spellEnd"/>
-            <w:r>
-              <w:t xml:space="preserve"> info is invalid</w:t>
+              <w:t>User doesn’t have Youtube account/Youtube info is invalid</w:t>
             </w:r>
           </w:p>
           <w:p>
@@ -2325,6 +2181,7 @@
               <w:jc w:val="right"/>
             </w:pPr>
             <w:r>
+              <w:lastRenderedPageBreak/>
               <w:t>Includes:</w:t>
             </w:r>
           </w:p>
@@ -3140,15 +2997,7 @@
       <w:pStyle w:val="Footer"/>
     </w:pPr>
     <w:r>
-      <w:t xml:space="preserve">Copyright © 2004 by Karl E. </w:t>
-    </w:r>
-    <w:proofErr w:type="spellStart"/>
-    <w:r>
-      <w:t>Wiegers</w:t>
-    </w:r>
-    <w:proofErr w:type="spellEnd"/>
-    <w:r>
-      <w:t>. Permission is granted to use, modify, and distribute this document.</w:t>
+      <w:t>Copyright © 2004 by Karl E. Wiegers. Permission is granted to use, modify, and distribute this document.</w:t>
     </w:r>
   </w:p>
 </w:ftr>

</xml_diff>